<commit_message>
Minor changes in the general appearance.
git-svn-id: https://svn.cs.biu.ac.il/svn/development/SDK_branches/NoInitParams@2986 ba1fec17-5bc3-4c1d-a110-6a66ae20c876
</commit_message>
<xml_diff>
--- a/Docs/SDD_docs/MidLevelSDK_SDD.docx
+++ b/Docs/SDD_docs/MidLevelSDK_SDD.docx
@@ -1418,6 +1418,8 @@
           </w:rPr>
           <w:t>Scope</w:t>
         </w:r>
+        <w:bookmarkStart w:id="27" w:name="_GoBack"/>
+        <w:bookmarkEnd w:id="27"/>
         <w:r>
           <w:rPr>
             <w:noProof/>
@@ -9245,7 +9247,7 @@
             <w:noProof/>
             <w:webHidden/>
           </w:rPr>
-          <w:t>82</w:t>
+          <w:t>83</w:t>
         </w:r>
         <w:r>
           <w:rPr>
@@ -9554,17 +9556,17 @@
       <w:r>
         <w:br w:type="page"/>
       </w:r>
-      <w:bookmarkStart w:id="27" w:name="_Toc104538326"/>
-      <w:bookmarkStart w:id="28" w:name="_Toc379979065"/>
+      <w:bookmarkStart w:id="28" w:name="_Toc104538326"/>
+      <w:bookmarkStart w:id="29" w:name="_Toc379979065"/>
       <w:r>
         <w:lastRenderedPageBreak/>
         <w:t>Scope</w:t>
       </w:r>
-      <w:bookmarkEnd w:id="27"/>
       <w:bookmarkEnd w:id="28"/>
-    </w:p>
-    <w:p>
-      <w:bookmarkStart w:id="29" w:name="_Toc104538327"/>
+      <w:bookmarkEnd w:id="29"/>
+    </w:p>
+    <w:p>
+      <w:bookmarkStart w:id="30" w:name="_Toc104538327"/>
       <w:r>
         <w:t>The</w:t>
       </w:r>
@@ -9594,11 +9596,11 @@
       <w:pPr>
         <w:pStyle w:val="Heading2"/>
       </w:pPr>
-      <w:bookmarkStart w:id="30" w:name="_Toc379979066"/>
+      <w:bookmarkStart w:id="31" w:name="_Toc379979066"/>
       <w:r>
         <w:t>Introduction</w:t>
       </w:r>
-      <w:bookmarkEnd w:id="30"/>
+      <w:bookmarkEnd w:id="31"/>
     </w:p>
     <w:p>
       <w:pPr>
@@ -9668,17 +9670,17 @@
       <w:pPr>
         <w:pStyle w:val="Heading1"/>
       </w:pPr>
-      <w:bookmarkStart w:id="31" w:name="_Toc379979067"/>
-      <w:bookmarkStart w:id="32" w:name="_Toc30214769"/>
-      <w:bookmarkStart w:id="33" w:name="_Toc33153563"/>
-      <w:bookmarkEnd w:id="29"/>
+      <w:bookmarkStart w:id="32" w:name="_Toc379979067"/>
+      <w:bookmarkStart w:id="33" w:name="_Toc30214769"/>
+      <w:bookmarkStart w:id="34" w:name="_Toc33153563"/>
+      <w:bookmarkEnd w:id="30"/>
       <w:r>
         <w:t xml:space="preserve">Definitions Acronyms and </w:t>
       </w:r>
       <w:r>
         <w:t>Abbreviations</w:t>
       </w:r>
-      <w:bookmarkEnd w:id="31"/>
+      <w:bookmarkEnd w:id="32"/>
     </w:p>
     <w:p/>
     <w:tbl>
@@ -9838,18 +9840,18 @@
       <w:pPr>
         <w:pStyle w:val="Heading1"/>
       </w:pPr>
-      <w:bookmarkStart w:id="34" w:name="_References"/>
-      <w:bookmarkStart w:id="35" w:name="_Toc379979068"/>
+      <w:bookmarkStart w:id="35" w:name="_References"/>
+      <w:bookmarkStart w:id="36" w:name="_Toc379979068"/>
+      <w:bookmarkEnd w:id="35"/>
+      <w:r>
+        <w:t>Reference</w:t>
+      </w:r>
+      <w:r>
+        <w:t>s</w:t>
+      </w:r>
+      <w:bookmarkEnd w:id="33"/>
       <w:bookmarkEnd w:id="34"/>
-      <w:r>
-        <w:t>Reference</w:t>
-      </w:r>
-      <w:r>
-        <w:t>s</w:t>
-      </w:r>
-      <w:bookmarkEnd w:id="32"/>
-      <w:bookmarkEnd w:id="33"/>
-      <w:bookmarkEnd w:id="35"/>
+      <w:bookmarkEnd w:id="36"/>
       <w:r>
         <w:rPr>
           <w:rFonts w:ascii="Helvetica" w:hAnsi="Helvetica"/>
@@ -9886,13 +9888,13 @@
       <w:pPr>
         <w:pStyle w:val="Heading1"/>
       </w:pPr>
-      <w:bookmarkStart w:id="36" w:name="_Toc379979069"/>
-      <w:bookmarkStart w:id="37" w:name="_Toc30214771"/>
-      <w:bookmarkStart w:id="38" w:name="_Toc33153565"/>
+      <w:bookmarkStart w:id="37" w:name="_Toc379979069"/>
+      <w:bookmarkStart w:id="38" w:name="_Toc30214771"/>
+      <w:bookmarkStart w:id="39" w:name="_Toc33153565"/>
       <w:r>
         <w:t>Wide Design Decisions</w:t>
       </w:r>
-      <w:bookmarkEnd w:id="36"/>
+      <w:bookmarkEnd w:id="37"/>
       <w:r>
         <w:rPr>
           <w:rFonts w:ascii="Helvetica" w:hAnsi="Helvetica"/>
@@ -9921,11 +9923,11 @@
       <w:pPr>
         <w:pStyle w:val="Heading2"/>
       </w:pPr>
-      <w:bookmarkStart w:id="39" w:name="_Toc379979070"/>
+      <w:bookmarkStart w:id="40" w:name="_Toc379979070"/>
       <w:r>
         <w:t>Key generation</w:t>
       </w:r>
-      <w:bookmarkEnd w:id="39"/>
+      <w:bookmarkEnd w:id="40"/>
     </w:p>
     <w:p>
       <w:pPr>
@@ -10123,12 +10125,12 @@
       <w:pPr>
         <w:pStyle w:val="Heading2"/>
       </w:pPr>
-      <w:bookmarkStart w:id="40" w:name="_Toc379979071"/>
+      <w:bookmarkStart w:id="41" w:name="_Toc379979071"/>
       <w:proofErr w:type="gramStart"/>
       <w:r>
         <w:t>Source of randomness.</w:t>
       </w:r>
-      <w:bookmarkEnd w:id="40"/>
+      <w:bookmarkEnd w:id="41"/>
       <w:proofErr w:type="gramEnd"/>
     </w:p>
     <w:p>
@@ -10536,11 +10538,11 @@
       <w:pPr>
         <w:pStyle w:val="Heading2"/>
       </w:pPr>
-      <w:bookmarkStart w:id="41" w:name="_Toc379979072"/>
+      <w:bookmarkStart w:id="42" w:name="_Toc379979072"/>
       <w:r>
         <w:t>Packages</w:t>
       </w:r>
-      <w:bookmarkEnd w:id="41"/>
+      <w:bookmarkEnd w:id="42"/>
     </w:p>
     <w:p>
       <w:pPr>
@@ -10744,12 +10746,12 @@
       <w:pPr>
         <w:pStyle w:val="Heading2"/>
       </w:pPr>
-      <w:bookmarkStart w:id="42" w:name="_Toc379979073"/>
+      <w:bookmarkStart w:id="43" w:name="_Toc379979073"/>
       <w:r>
         <w:lastRenderedPageBreak/>
         <w:t>Initialization parameters</w:t>
       </w:r>
-      <w:bookmarkEnd w:id="42"/>
+      <w:bookmarkEnd w:id="43"/>
     </w:p>
     <w:p>
       <w:pPr>
@@ -11023,11 +11025,11 @@
       <w:pPr>
         <w:pStyle w:val="Heading2"/>
       </w:pPr>
-      <w:bookmarkStart w:id="43" w:name="_Toc379979074"/>
+      <w:bookmarkStart w:id="44" w:name="_Toc379979074"/>
       <w:r>
         <w:t>Generating corresponding Plaintext from a byte array</w:t>
       </w:r>
-      <w:bookmarkEnd w:id="43"/>
+      <w:bookmarkEnd w:id="44"/>
     </w:p>
     <w:p>
       <w:r>
@@ -11390,16 +11392,16 @@
         <w:t xml:space="preserve">Else, encrypt data at once by calling encryptionObject.encrypt(data) </w:t>
       </w:r>
     </w:p>
-    <w:p/>
     <w:p>
       <w:pPr>
         <w:pStyle w:val="Heading2"/>
       </w:pPr>
-      <w:bookmarkStart w:id="44" w:name="_Toc379979075"/>
-      <w:r>
+      <w:bookmarkStart w:id="45" w:name="_Toc379979075"/>
+      <w:r>
+        <w:lastRenderedPageBreak/>
         <w:t>Generating corresponding byte array from a Plaintext</w:t>
       </w:r>
-      <w:bookmarkEnd w:id="44"/>
+      <w:bookmarkEnd w:id="45"/>
     </w:p>
     <w:p>
       <w:r>
@@ -11770,7 +11772,7 @@
       <w:pPr>
         <w:pStyle w:val="Heading1"/>
       </w:pPr>
-      <w:bookmarkStart w:id="45" w:name="_Toc379979076"/>
+      <w:bookmarkStart w:id="46" w:name="_Toc379979076"/>
       <w:r>
         <w:lastRenderedPageBreak/>
         <w:t>A</w:t>
@@ -11778,9 +11780,9 @@
       <w:r>
         <w:t>rchitectural design</w:t>
       </w:r>
-      <w:bookmarkEnd w:id="37"/>
       <w:bookmarkEnd w:id="38"/>
-      <w:bookmarkEnd w:id="45"/>
+      <w:bookmarkEnd w:id="39"/>
+      <w:bookmarkEnd w:id="46"/>
       <w:r>
         <w:t xml:space="preserve"> </w:t>
       </w:r>
@@ -11789,27 +11791,27 @@
       <w:pPr>
         <w:pStyle w:val="Heading2"/>
       </w:pPr>
-      <w:bookmarkStart w:id="46" w:name="_Toc379979077"/>
-      <w:bookmarkStart w:id="47" w:name="_Toc30214773"/>
-      <w:bookmarkStart w:id="48" w:name="_Toc33153567"/>
-      <w:bookmarkStart w:id="49" w:name="_Toc30214772"/>
-      <w:bookmarkStart w:id="50" w:name="_Toc33153566"/>
+      <w:bookmarkStart w:id="47" w:name="_Toc379979077"/>
+      <w:bookmarkStart w:id="48" w:name="_Toc30214773"/>
+      <w:bookmarkStart w:id="49" w:name="_Toc33153567"/>
+      <w:bookmarkStart w:id="50" w:name="_Toc30214772"/>
+      <w:bookmarkStart w:id="51" w:name="_Toc33153566"/>
       <w:r>
         <w:t>General</w:t>
       </w:r>
-      <w:bookmarkEnd w:id="46"/>
+      <w:bookmarkEnd w:id="47"/>
     </w:p>
     <w:p>
       <w:pPr>
         <w:pStyle w:val="Heading3"/>
       </w:pPr>
-      <w:bookmarkStart w:id="51" w:name="_Toc289956192"/>
-      <w:bookmarkStart w:id="52" w:name="_Toc379979078"/>
+      <w:bookmarkStart w:id="52" w:name="_Toc289956192"/>
+      <w:bookmarkStart w:id="53" w:name="_Toc379979078"/>
       <w:r>
         <w:t>Main interfaces</w:t>
       </w:r>
-      <w:bookmarkEnd w:id="51"/>
       <w:bookmarkEnd w:id="52"/>
+      <w:bookmarkEnd w:id="53"/>
     </w:p>
     <w:p>
       <w:r>
@@ -11833,11 +11835,11 @@
       <w:pPr>
         <w:pStyle w:val="Heading4"/>
       </w:pPr>
-      <w:bookmarkStart w:id="53" w:name="_Toc379979079"/>
+      <w:bookmarkStart w:id="54" w:name="_Toc379979079"/>
       <w:r>
         <w:t>Message authentication codes</w:t>
       </w:r>
-      <w:bookmarkEnd w:id="53"/>
+      <w:bookmarkEnd w:id="54"/>
     </w:p>
     <w:p>
       <w:pPr>
@@ -11887,7 +11889,7 @@
           <w:noProof/>
         </w:rPr>
         <w:drawing>
-          <wp:inline distT="0" distB="0" distL="0" distR="0" wp14:anchorId="3C0EDEC7" wp14:editId="21855761">
+          <wp:inline distT="0" distB="0" distL="0" distR="0" wp14:anchorId="6679D44D" wp14:editId="6AD27CF0">
             <wp:extent cx="3981450" cy="3048000"/>
             <wp:effectExtent l="0" t="0" r="0" b="0"/>
             <wp:docPr id="3" name="Picture 3"/>
@@ -11933,9 +11935,9 @@
       <w:pPr>
         <w:pStyle w:val="Heading4"/>
       </w:pPr>
-      <w:bookmarkStart w:id="54" w:name="_Encryption_Types"/>
-      <w:bookmarkStart w:id="55" w:name="_Toc379979080"/>
-      <w:bookmarkEnd w:id="54"/>
+      <w:bookmarkStart w:id="55" w:name="_Encryption_Types"/>
+      <w:bookmarkStart w:id="56" w:name="_Toc379979080"/>
+      <w:bookmarkEnd w:id="55"/>
       <w:r>
         <w:lastRenderedPageBreak/>
         <w:t xml:space="preserve">Encryption </w:t>
@@ -11943,7 +11945,7 @@
       <w:r>
         <w:t>Types</w:t>
       </w:r>
-      <w:bookmarkEnd w:id="55"/>
+      <w:bookmarkEnd w:id="56"/>
     </w:p>
     <w:p>
       <w:pPr>
@@ -11976,7 +11978,7 @@
           <w:noProof/>
         </w:rPr>
         <w:drawing>
-          <wp:inline distT="0" distB="0" distL="0" distR="0" wp14:anchorId="1375EAF9" wp14:editId="2DC417EB">
+          <wp:inline distT="0" distB="0" distL="0" distR="0" wp14:anchorId="281003C4" wp14:editId="096D445B">
             <wp:extent cx="5486400" cy="993140"/>
             <wp:effectExtent l="0" t="0" r="0" b="0"/>
             <wp:docPr id="10" name="Picture 10"/>
@@ -12030,7 +12032,7 @@
           <w:noProof/>
         </w:rPr>
         <w:drawing>
-          <wp:anchor distT="0" distB="0" distL="114300" distR="114300" simplePos="0" relativeHeight="251661312" behindDoc="1" locked="0" layoutInCell="1" allowOverlap="1" wp14:anchorId="56D65475" wp14:editId="7772EE48">
+          <wp:anchor distT="0" distB="0" distL="114300" distR="114300" simplePos="0" relativeHeight="251661312" behindDoc="1" locked="0" layoutInCell="1" allowOverlap="1" wp14:anchorId="3FE41BD8" wp14:editId="2D0CFD92">
             <wp:simplePos x="0" y="0"/>
             <wp:positionH relativeFrom="column">
               <wp:posOffset>-436880</wp:posOffset>
@@ -12174,11 +12176,11 @@
       <w:pPr>
         <w:pStyle w:val="Heading4"/>
       </w:pPr>
-      <w:bookmarkStart w:id="56" w:name="_Toc379979081"/>
+      <w:bookmarkStart w:id="57" w:name="_Toc379979081"/>
       <w:r>
         <w:t>Digital Signatures</w:t>
       </w:r>
-      <w:bookmarkEnd w:id="56"/>
+      <w:bookmarkEnd w:id="57"/>
     </w:p>
     <w:p>
       <w:pPr>
@@ -12205,7 +12207,7 @@
           <w:noProof/>
         </w:rPr>
         <w:drawing>
-          <wp:inline distT="0" distB="0" distL="0" distR="0" wp14:anchorId="0F2C41EF" wp14:editId="2FEA3861">
+          <wp:inline distT="0" distB="0" distL="0" distR="0" wp14:anchorId="6668842E" wp14:editId="52A3D71D">
             <wp:extent cx="5486400" cy="2203450"/>
             <wp:effectExtent l="0" t="0" r="0" b="6350"/>
             <wp:docPr id="32" name="Picture 32"/>
@@ -12248,12 +12250,12 @@
       <w:r>
         <w:br w:type="page"/>
       </w:r>
-      <w:bookmarkStart w:id="57" w:name="_Toc379979082"/>
+      <w:bookmarkStart w:id="58" w:name="_Toc379979082"/>
       <w:r>
         <w:lastRenderedPageBreak/>
         <w:t>Security Levels</w:t>
       </w:r>
-      <w:bookmarkEnd w:id="57"/>
+      <w:bookmarkEnd w:id="58"/>
     </w:p>
     <w:p>
       <w:pPr>
@@ -12282,7 +12284,7 @@
           <w:u w:val="single"/>
         </w:rPr>
         <w:drawing>
-          <wp:inline distT="0" distB="0" distL="0" distR="0" wp14:anchorId="4781B0D0" wp14:editId="5568F1A7">
+          <wp:inline distT="0" distB="0" distL="0" distR="0" wp14:anchorId="72805DC8" wp14:editId="419AB13A">
             <wp:extent cx="4692650" cy="4472682"/>
             <wp:effectExtent l="0" t="0" r="0" b="0"/>
             <wp:docPr id="6" name="Picture 6"/>
@@ -12347,7 +12349,7 @@
           <w:noProof/>
         </w:rPr>
       </w:pPr>
-      <w:bookmarkStart w:id="58" w:name="_Toc379979083"/>
+      <w:bookmarkStart w:id="59" w:name="_Toc379979083"/>
       <w:r>
         <w:rPr>
           <w:noProof/>
@@ -12355,7 +12357,7 @@
         <w:lastRenderedPageBreak/>
         <w:t>High Level Description</w:t>
       </w:r>
-      <w:bookmarkEnd w:id="58"/>
+      <w:bookmarkEnd w:id="59"/>
     </w:p>
     <w:p>
       <w:pPr>
@@ -12364,14 +12366,14 @@
           <w:lang w:eastAsia="en-GB"/>
         </w:rPr>
       </w:pPr>
-      <w:bookmarkStart w:id="59" w:name="_Toc379979084"/>
+      <w:bookmarkStart w:id="60" w:name="_Toc379979084"/>
       <w:r>
         <w:rPr>
           <w:lang w:eastAsia="en-GB"/>
         </w:rPr>
         <w:t>General Static View</w:t>
       </w:r>
-      <w:bookmarkEnd w:id="59"/>
+      <w:bookmarkEnd w:id="60"/>
     </w:p>
     <w:p>
       <w:pPr>
@@ -12445,11 +12447,11 @@
       <w:pPr>
         <w:pStyle w:val="Heading4"/>
       </w:pPr>
-      <w:bookmarkStart w:id="60" w:name="_Toc379979085"/>
+      <w:bookmarkStart w:id="61" w:name="_Toc379979085"/>
       <w:r>
         <w:t>MAC – Message Authentication Codes</w:t>
       </w:r>
-      <w:bookmarkEnd w:id="60"/>
+      <w:bookmarkEnd w:id="61"/>
     </w:p>
     <w:p>
       <w:pPr>
@@ -12484,7 +12486,7 @@
           <w:szCs w:val="22"/>
         </w:rPr>
         <w:drawing>
-          <wp:inline distT="0" distB="0" distL="0" distR="0" wp14:anchorId="360B888F" wp14:editId="73829735">
+          <wp:inline distT="0" distB="0" distL="0" distR="0" wp14:anchorId="668DC361" wp14:editId="678D3AC0">
             <wp:extent cx="5486400" cy="2442210"/>
             <wp:effectExtent l="0" t="0" r="0" b="0"/>
             <wp:docPr id="25" name="Picture 25"/>
@@ -12549,13 +12551,13 @@
       <w:pPr>
         <w:pStyle w:val="Heading4"/>
       </w:pPr>
-      <w:bookmarkStart w:id="61" w:name="_Symmetric_Encryption"/>
-      <w:bookmarkStart w:id="62" w:name="_Toc379979086"/>
-      <w:bookmarkEnd w:id="61"/>
+      <w:bookmarkStart w:id="62" w:name="_Symmetric_Encryption"/>
+      <w:bookmarkStart w:id="63" w:name="_Toc379979086"/>
+      <w:bookmarkEnd w:id="62"/>
       <w:r>
         <w:t>Symmetric Encryption</w:t>
       </w:r>
-      <w:bookmarkEnd w:id="62"/>
+      <w:bookmarkEnd w:id="63"/>
     </w:p>
     <w:p>
       <w:pPr>
@@ -12588,7 +12590,7 @@
           <w:sz w:val="28"/>
         </w:rPr>
         <w:drawing>
-          <wp:inline distT="0" distB="0" distL="0" distR="0" wp14:anchorId="73EFD478" wp14:editId="52B70856">
+          <wp:inline distT="0" distB="0" distL="0" distR="0" wp14:anchorId="3013C1C6" wp14:editId="00FDA399">
             <wp:extent cx="5486400" cy="1294130"/>
             <wp:effectExtent l="0" t="0" r="0" b="1270"/>
             <wp:docPr id="26" name="Picture 26"/>
@@ -12633,12 +12635,12 @@
       <w:pPr>
         <w:pStyle w:val="Heading4"/>
       </w:pPr>
-      <w:bookmarkStart w:id="63" w:name="_Toc379979087"/>
+      <w:bookmarkStart w:id="64" w:name="_Toc379979087"/>
       <w:r>
         <w:lastRenderedPageBreak/>
         <w:t>Asymmetric Encryption</w:t>
       </w:r>
-      <w:bookmarkEnd w:id="63"/>
+      <w:bookmarkEnd w:id="64"/>
     </w:p>
     <w:p>
       <w:pPr>
@@ -12658,7 +12660,7 @@
           <w:noProof/>
         </w:rPr>
         <w:drawing>
-          <wp:anchor distT="0" distB="0" distL="114300" distR="114300" simplePos="0" relativeHeight="251662336" behindDoc="1" locked="0" layoutInCell="1" allowOverlap="1" wp14:anchorId="52C7B81D" wp14:editId="52EF0773">
+          <wp:anchor distT="0" distB="0" distL="114300" distR="114300" simplePos="0" relativeHeight="251662336" behindDoc="1" locked="0" layoutInCell="1" allowOverlap="1" wp14:anchorId="1D79CFD1" wp14:editId="65265759">
             <wp:simplePos x="0" y="0"/>
             <wp:positionH relativeFrom="column">
               <wp:posOffset>-582930</wp:posOffset>
@@ -12778,11 +12780,11 @@
       <w:pPr>
         <w:pStyle w:val="Heading4"/>
       </w:pPr>
-      <w:bookmarkStart w:id="64" w:name="_Toc379979088"/>
+      <w:bookmarkStart w:id="65" w:name="_Toc379979088"/>
       <w:r>
         <w:t>Digital Signatures</w:t>
       </w:r>
-      <w:bookmarkEnd w:id="64"/>
+      <w:bookmarkEnd w:id="65"/>
     </w:p>
     <w:p>
       <w:pPr>
@@ -12802,7 +12804,7 @@
           <w:noProof/>
         </w:rPr>
         <w:drawing>
-          <wp:inline distT="0" distB="0" distL="0" distR="0" wp14:anchorId="36FDBB97" wp14:editId="3F127083">
+          <wp:inline distT="0" distB="0" distL="0" distR="0" wp14:anchorId="0AF1CF2F" wp14:editId="79A5F1C6">
             <wp:extent cx="5486400" cy="2286635"/>
             <wp:effectExtent l="0" t="0" r="0" b="0"/>
             <wp:docPr id="30" name="Picture 30"/>
@@ -12853,11 +12855,11 @@
       <w:r>
         <w:t xml:space="preserve"> </w:t>
       </w:r>
-      <w:bookmarkStart w:id="65" w:name="_Toc379979089"/>
+      <w:bookmarkStart w:id="66" w:name="_Toc379979089"/>
       <w:r>
         <w:t>Factories</w:t>
       </w:r>
-      <w:bookmarkEnd w:id="65"/>
+      <w:bookmarkEnd w:id="66"/>
     </w:p>
     <w:p>
       <w:pPr>
@@ -12917,12 +12919,12 @@
       <w:pPr>
         <w:pStyle w:val="Heading4"/>
       </w:pPr>
-      <w:bookmarkStart w:id="66" w:name="_Toc379979090"/>
+      <w:bookmarkStart w:id="67" w:name="_Toc379979090"/>
       <w:r>
         <w:lastRenderedPageBreak/>
         <w:t>Padding schemes</w:t>
       </w:r>
-      <w:bookmarkEnd w:id="66"/>
+      <w:bookmarkEnd w:id="67"/>
     </w:p>
     <w:p>
       <w:pPr>
@@ -12948,7 +12950,7 @@
           <w:noProof/>
         </w:rPr>
         <w:drawing>
-          <wp:inline distT="0" distB="0" distL="0" distR="0" wp14:anchorId="41733791" wp14:editId="7C2797AE">
+          <wp:inline distT="0" distB="0" distL="0" distR="0" wp14:anchorId="6E391F81" wp14:editId="207A8B54">
             <wp:extent cx="3933825" cy="1409700"/>
             <wp:effectExtent l="0" t="0" r="9525" b="0"/>
             <wp:docPr id="34" name="Picture 34"/>
@@ -13023,14 +13025,14 @@
       <w:pPr>
         <w:pStyle w:val="Heading2"/>
       </w:pPr>
-      <w:bookmarkStart w:id="67" w:name="_Toc379979091"/>
+      <w:bookmarkStart w:id="68" w:name="_Toc379979091"/>
       <w:r>
         <w:lastRenderedPageBreak/>
         <w:t>Detailed Description</w:t>
       </w:r>
-      <w:bookmarkEnd w:id="47"/>
       <w:bookmarkEnd w:id="48"/>
-      <w:bookmarkEnd w:id="67"/>
+      <w:bookmarkEnd w:id="49"/>
+      <w:bookmarkEnd w:id="68"/>
     </w:p>
     <w:p>
       <w:pPr>
@@ -13097,14 +13099,14 @@
           <w:lang w:eastAsia="en-GB"/>
         </w:rPr>
       </w:pPr>
-      <w:bookmarkStart w:id="68" w:name="_Toc379979092"/>
+      <w:bookmarkStart w:id="69" w:name="_Toc379979092"/>
       <w:r>
         <w:rPr>
           <w:lang w:eastAsia="en-GB"/>
         </w:rPr>
         <w:t>Key Generation</w:t>
       </w:r>
-      <w:bookmarkEnd w:id="68"/>
+      <w:bookmarkEnd w:id="69"/>
     </w:p>
     <w:p>
       <w:pPr>
@@ -13660,24 +13662,24 @@
           <w:lang w:eastAsia="en-GB"/>
         </w:rPr>
       </w:pPr>
-      <w:bookmarkStart w:id="69" w:name="_Toc379979093"/>
+      <w:bookmarkStart w:id="70" w:name="_Toc379979093"/>
       <w:r>
         <w:rPr>
           <w:lang w:eastAsia="en-GB"/>
         </w:rPr>
         <w:t>Padding schemes</w:t>
       </w:r>
-      <w:bookmarkEnd w:id="69"/>
+      <w:bookmarkEnd w:id="70"/>
     </w:p>
     <w:p>
       <w:pPr>
         <w:pStyle w:val="Heading4"/>
       </w:pPr>
-      <w:bookmarkStart w:id="70" w:name="_Toc379979094"/>
+      <w:bookmarkStart w:id="71" w:name="_Toc379979094"/>
       <w:r>
         <w:t>Static View</w:t>
       </w:r>
-      <w:bookmarkEnd w:id="70"/>
+      <w:bookmarkEnd w:id="71"/>
       <w:r>
         <w:t xml:space="preserve"> </w:t>
       </w:r>
@@ -13693,7 +13695,7 @@
           <w:noProof/>
         </w:rPr>
         <w:drawing>
-          <wp:inline distT="0" distB="0" distL="0" distR="0" wp14:anchorId="15F2DE88" wp14:editId="214FC5AD">
+          <wp:inline distT="0" distB="0" distL="0" distR="0" wp14:anchorId="183FEBE9" wp14:editId="674A0DAD">
             <wp:extent cx="5486400" cy="1553210"/>
             <wp:effectExtent l="0" t="0" r="0" b="8890"/>
             <wp:docPr id="36" name="Picture 36"/>
@@ -13747,11 +13749,11 @@
       <w:pPr>
         <w:pStyle w:val="Heading4"/>
       </w:pPr>
-      <w:bookmarkStart w:id="71" w:name="_Toc379979095"/>
+      <w:bookmarkStart w:id="72" w:name="_Toc379979095"/>
       <w:r>
         <w:t>Dynamic View – NoPadding</w:t>
       </w:r>
-      <w:bookmarkEnd w:id="71"/>
+      <w:bookmarkEnd w:id="72"/>
     </w:p>
     <w:p>
       <w:pPr>
@@ -13911,11 +13913,11 @@
       <w:pPr>
         <w:pStyle w:val="Heading4"/>
       </w:pPr>
-      <w:bookmarkStart w:id="72" w:name="_Toc379979096"/>
+      <w:bookmarkStart w:id="73" w:name="_Toc379979096"/>
       <w:r>
         <w:t>Dynamic View – BitPadding</w:t>
       </w:r>
-      <w:bookmarkEnd w:id="72"/>
+      <w:bookmarkEnd w:id="73"/>
     </w:p>
     <w:p>
       <w:pPr>
@@ -14349,11 +14351,11 @@
       <w:pPr>
         <w:pStyle w:val="Heading4"/>
       </w:pPr>
-      <w:bookmarkStart w:id="73" w:name="_Toc379979097"/>
+      <w:bookmarkStart w:id="74" w:name="_Toc379979097"/>
       <w:r>
         <w:t>Dynamic View – PKCS7Padding</w:t>
       </w:r>
-      <w:bookmarkEnd w:id="73"/>
+      <w:bookmarkEnd w:id="74"/>
     </w:p>
     <w:p>
       <w:pPr>
@@ -14927,7 +14929,7 @@
           <w:lang w:eastAsia="en-GB"/>
         </w:rPr>
       </w:pPr>
-      <w:bookmarkStart w:id="74" w:name="_Toc379979098"/>
+      <w:bookmarkStart w:id="75" w:name="_Toc379979098"/>
       <w:r>
         <w:rPr>
           <w:lang w:eastAsia="en-GB"/>
@@ -14935,7 +14937,7 @@
         <w:lastRenderedPageBreak/>
         <w:t>Message Authentication Codes</w:t>
       </w:r>
-      <w:bookmarkEnd w:id="74"/>
+      <w:bookmarkEnd w:id="75"/>
       <w:r>
         <w:rPr>
           <w:lang w:eastAsia="en-GB"/>
@@ -14947,7 +14949,7 @@
       <w:pPr>
         <w:pStyle w:val="Heading4"/>
       </w:pPr>
-      <w:bookmarkStart w:id="75" w:name="_Toc379979099"/>
+      <w:bookmarkStart w:id="76" w:name="_Toc379979099"/>
       <w:r>
         <w:t>CBC</w:t>
       </w:r>
@@ -14957,7 +14959,7 @@
       <w:r>
         <w:t>MAC</w:t>
       </w:r>
-      <w:bookmarkEnd w:id="75"/>
+      <w:bookmarkEnd w:id="76"/>
     </w:p>
     <w:p>
       <w:pPr>
@@ -15103,14 +15105,14 @@
       <w:pPr>
         <w:pStyle w:val="Heading5"/>
       </w:pPr>
-      <w:bookmarkStart w:id="76" w:name="_Toc379979100"/>
+      <w:bookmarkStart w:id="77" w:name="_Toc379979100"/>
       <w:r>
         <w:t xml:space="preserve">Static </w:t>
       </w:r>
       <w:r>
         <w:t>View</w:t>
       </w:r>
-      <w:bookmarkEnd w:id="76"/>
+      <w:bookmarkEnd w:id="77"/>
     </w:p>
     <w:p>
       <w:pPr>
@@ -15144,7 +15146,7 @@
         </w:rPr>
         <w:lastRenderedPageBreak/>
         <w:drawing>
-          <wp:inline distT="0" distB="0" distL="0" distR="0" wp14:anchorId="0C5F2F27" wp14:editId="3AA0B293">
+          <wp:inline distT="0" distB="0" distL="0" distR="0" wp14:anchorId="1EFBA35B" wp14:editId="36B6970D">
             <wp:extent cx="5486400" cy="4895215"/>
             <wp:effectExtent l="0" t="0" r="0" b="635"/>
             <wp:docPr id="7" name="Picture 7"/>
@@ -15189,23 +15191,16 @@
     </w:p>
     <w:p>
       <w:pPr>
-        <w:rPr>
-          <w:noProof/>
-        </w:rPr>
-      </w:pPr>
-    </w:p>
-    <w:p>
-      <w:pPr>
         <w:pStyle w:val="Heading5"/>
       </w:pPr>
-      <w:bookmarkStart w:id="77" w:name="_Toc379979101"/>
+      <w:bookmarkStart w:id="78" w:name="_Toc379979101"/>
       <w:r>
         <w:t>Dynamic View</w:t>
       </w:r>
       <w:r>
         <w:t xml:space="preserve"> - ScCbcMacPrepending</w:t>
       </w:r>
-      <w:bookmarkEnd w:id="77"/>
+      <w:bookmarkEnd w:id="78"/>
     </w:p>
     <w:p/>
     <w:p>
@@ -15496,9 +15491,17 @@
         <w:rPr>
           <w:lang w:val="en-GB"/>
         </w:rPr>
-        <w:lastRenderedPageBreak/>
         <w:t>Set the SecureRandom member variable to instance of SecureRandom provided by the user.</w:t>
       </w:r>
+    </w:p>
+    <w:p>
+      <w:pPr>
+        <w:pStyle w:val="ListParagraph"/>
+        <w:ind w:left="1068"/>
+        <w:rPr>
+          <w:lang w:val="en-GB"/>
+        </w:rPr>
+      </w:pPr>
     </w:p>
     <w:p>
       <w:pPr>
@@ -16567,7 +16570,6 @@
         <w:rPr>
           <w:lang w:val="en-GB"/>
         </w:rPr>
-        <w:lastRenderedPageBreak/>
         <w:t>If len</w:t>
       </w:r>
       <w:r>
@@ -17473,26 +17475,19 @@
         <w:rPr>
           <w:lang w:val="nl-NL"/>
         </w:rPr>
+        <w:t>Call and return prp.getBlockSize()</w:t>
+      </w:r>
+    </w:p>
+    <w:p>
+      <w:pPr>
+        <w:pStyle w:val="Heading5"/>
+      </w:pPr>
+      <w:bookmarkStart w:id="79" w:name="_Toc379979102"/>
+      <w:r>
         <w:lastRenderedPageBreak/>
-        <w:t>Call and return prp.getBlockSize()</w:t>
-      </w:r>
-    </w:p>
-    <w:p>
-      <w:pPr>
-        <w:rPr>
-          <w:lang w:val="en-GB"/>
-        </w:rPr>
-      </w:pPr>
-    </w:p>
-    <w:p>
-      <w:pPr>
-        <w:pStyle w:val="Heading5"/>
-      </w:pPr>
-      <w:bookmarkStart w:id="78" w:name="_Toc379979102"/>
-      <w:r>
         <w:t>Usage</w:t>
       </w:r>
-      <w:bookmarkEnd w:id="78"/>
+      <w:bookmarkEnd w:id="79"/>
     </w:p>
     <w:p>
       <w:pPr>
@@ -17675,12 +17670,12 @@
       <w:pPr>
         <w:pStyle w:val="Heading4"/>
       </w:pPr>
-      <w:bookmarkStart w:id="79" w:name="_Toc379979103"/>
+      <w:bookmarkStart w:id="80" w:name="_Toc379979103"/>
       <w:r>
         <w:lastRenderedPageBreak/>
         <w:t>HMAC</w:t>
       </w:r>
-      <w:bookmarkEnd w:id="79"/>
+      <w:bookmarkEnd w:id="80"/>
     </w:p>
     <w:p>
       <w:pPr>
@@ -17790,11 +17785,11 @@
       <w:pPr>
         <w:pStyle w:val="Heading5"/>
       </w:pPr>
-      <w:bookmarkStart w:id="80" w:name="_Toc379979104"/>
+      <w:bookmarkStart w:id="81" w:name="_Toc379979104"/>
       <w:r>
         <w:t>Static View</w:t>
       </w:r>
-      <w:bookmarkEnd w:id="80"/>
+      <w:bookmarkEnd w:id="81"/>
     </w:p>
     <w:p>
       <w:pPr>
@@ -17814,7 +17809,7 @@
           <w:noProof/>
         </w:rPr>
         <w:drawing>
-          <wp:inline distT="0" distB="0" distL="0" distR="0" wp14:anchorId="41EF8F36" wp14:editId="1E55F458">
+          <wp:inline distT="0" distB="0" distL="0" distR="0" wp14:anchorId="15CDA205" wp14:editId="0CCD5A8F">
             <wp:extent cx="5486400" cy="4658360"/>
             <wp:effectExtent l="0" t="0" r="0" b="8890"/>
             <wp:docPr id="8" name="Picture 8"/>
@@ -17864,7 +17859,7 @@
       <w:pPr>
         <w:pStyle w:val="Heading5"/>
       </w:pPr>
-      <w:bookmarkStart w:id="81" w:name="_Toc379979105"/>
+      <w:bookmarkStart w:id="82" w:name="_Toc379979105"/>
       <w:r>
         <w:lastRenderedPageBreak/>
         <w:t>Dynamic View</w:t>
@@ -17878,7 +17873,7 @@
         </w:rPr>
         <w:t>BcHmac</w:t>
       </w:r>
-      <w:bookmarkEnd w:id="81"/>
+      <w:bookmarkEnd w:id="82"/>
     </w:p>
     <w:p>
       <w:pPr>
@@ -18320,12 +18315,12 @@
       <w:pPr>
         <w:pStyle w:val="Heading5"/>
       </w:pPr>
-      <w:bookmarkStart w:id="82" w:name="_Toc379979106"/>
+      <w:bookmarkStart w:id="83" w:name="_Toc379979106"/>
       <w:r>
         <w:lastRenderedPageBreak/>
         <w:t>Usage</w:t>
       </w:r>
-      <w:bookmarkEnd w:id="82"/>
+      <w:bookmarkEnd w:id="83"/>
     </w:p>
     <w:p/>
     <w:p>
@@ -19296,12 +19291,12 @@
       <w:pPr>
         <w:pStyle w:val="Heading3"/>
       </w:pPr>
-      <w:bookmarkStart w:id="83" w:name="_Toc379979107"/>
+      <w:bookmarkStart w:id="84" w:name="_Toc379979107"/>
       <w:r>
         <w:lastRenderedPageBreak/>
         <w:t>Symmetric Encryption</w:t>
       </w:r>
-      <w:bookmarkEnd w:id="83"/>
+      <w:bookmarkEnd w:id="84"/>
     </w:p>
     <w:p>
       <w:r>
@@ -19487,11 +19482,11 @@
       <w:pPr>
         <w:pStyle w:val="Heading4"/>
       </w:pPr>
-      <w:bookmarkStart w:id="84" w:name="_Toc379979108"/>
+      <w:bookmarkStart w:id="85" w:name="_Toc379979108"/>
       <w:r>
         <w:t>Static view – General</w:t>
       </w:r>
-      <w:bookmarkEnd w:id="84"/>
+      <w:bookmarkEnd w:id="85"/>
     </w:p>
     <w:p>
       <w:pPr>
@@ -19504,7 +19499,7 @@
           <w:noProof/>
         </w:rPr>
         <w:drawing>
-          <wp:anchor distT="0" distB="0" distL="114300" distR="114300" simplePos="0" relativeHeight="251664384" behindDoc="0" locked="0" layoutInCell="1" allowOverlap="1" wp14:anchorId="628B92C2" wp14:editId="1F89FE8F">
+          <wp:anchor distT="0" distB="0" distL="114300" distR="114300" simplePos="0" relativeHeight="251664384" behindDoc="0" locked="0" layoutInCell="1" allowOverlap="1" wp14:anchorId="3D17D107" wp14:editId="55BAD268">
             <wp:simplePos x="0" y="0"/>
             <wp:positionH relativeFrom="column">
               <wp:posOffset>-369706</wp:posOffset>
@@ -19593,7 +19588,7 @@
         </w:rPr>
         <w:lastRenderedPageBreak/>
         <w:drawing>
-          <wp:inline distT="0" distB="0" distL="0" distR="0" wp14:anchorId="0BF784E0" wp14:editId="31B13F72">
+          <wp:inline distT="0" distB="0" distL="0" distR="0" wp14:anchorId="7B26C9F4" wp14:editId="1A1E7E3E">
             <wp:extent cx="5486400" cy="3701415"/>
             <wp:effectExtent l="0" t="0" r="0" b="0"/>
             <wp:docPr id="11" name="Picture 11"/>
@@ -19654,7 +19649,7 @@
           <w:noProof/>
         </w:rPr>
         <w:drawing>
-          <wp:inline distT="0" distB="0" distL="0" distR="0" wp14:anchorId="77DBC97C" wp14:editId="45CD886B">
+          <wp:inline distT="0" distB="0" distL="0" distR="0" wp14:anchorId="1EDDD9E1" wp14:editId="3FFC5FE9">
             <wp:extent cx="3764887" cy="2480807"/>
             <wp:effectExtent l="0" t="0" r="0" b="0"/>
             <wp:docPr id="12" name="Picture 12"/>
@@ -19723,7 +19718,7 @@
         </w:rPr>
         <w:lastRenderedPageBreak/>
         <w:drawing>
-          <wp:inline distT="0" distB="0" distL="0" distR="0" wp14:anchorId="78F739C6" wp14:editId="3F705704">
+          <wp:inline distT="0" distB="0" distL="0" distR="0" wp14:anchorId="4FF838F2" wp14:editId="00AD8AD0">
             <wp:extent cx="2387600" cy="1689100"/>
             <wp:effectExtent l="0" t="0" r="0" b="0"/>
             <wp:docPr id="42" name="Picture 42"/>
@@ -19777,7 +19772,7 @@
           <w:noProof/>
         </w:rPr>
         <w:drawing>
-          <wp:inline distT="0" distB="0" distL="0" distR="0" wp14:anchorId="53C7187B" wp14:editId="18031355">
+          <wp:inline distT="0" distB="0" distL="0" distR="0" wp14:anchorId="1CB2FA72" wp14:editId="193EB9B0">
             <wp:extent cx="3753016" cy="3545999"/>
             <wp:effectExtent l="0" t="0" r="0" b="0"/>
             <wp:docPr id="13" name="Picture 13"/>
@@ -19818,11 +19813,11 @@
       <w:pPr>
         <w:pStyle w:val="Heading4"/>
       </w:pPr>
-      <w:bookmarkStart w:id="85" w:name="_Toc379979109"/>
+      <w:bookmarkStart w:id="86" w:name="_Toc379979109"/>
       <w:r>
         <w:t>Encryption with IV</w:t>
       </w:r>
-      <w:bookmarkEnd w:id="85"/>
+      <w:bookmarkEnd w:id="86"/>
     </w:p>
     <w:p>
       <w:r>
@@ -19929,7 +19924,7 @@
       <w:pPr>
         <w:pStyle w:val="Heading5"/>
       </w:pPr>
-      <w:bookmarkStart w:id="86" w:name="_Toc379979110"/>
+      <w:bookmarkStart w:id="87" w:name="_Toc379979110"/>
       <w:r>
         <w:t>Static View</w:t>
       </w:r>
@@ -19945,7 +19940,7 @@
       <w:r>
         <w:t>Encryption with IV</w:t>
       </w:r>
-      <w:bookmarkEnd w:id="86"/>
+      <w:bookmarkEnd w:id="87"/>
     </w:p>
     <w:p>
       <w:pPr>
@@ -19981,7 +19976,7 @@
           <w:noProof/>
         </w:rPr>
         <w:drawing>
-          <wp:inline distT="0" distB="0" distL="0" distR="0" wp14:anchorId="490965E4" wp14:editId="0896B6A5">
+          <wp:inline distT="0" distB="0" distL="0" distR="0" wp14:anchorId="166664DA" wp14:editId="7137BB19">
             <wp:extent cx="5486400" cy="4275455"/>
             <wp:effectExtent l="0" t="0" r="0" b="0"/>
             <wp:docPr id="50" name="Picture 50"/>
@@ -20031,7 +20026,7 @@
       <w:pPr>
         <w:pStyle w:val="Heading5"/>
       </w:pPr>
-      <w:bookmarkStart w:id="87" w:name="_Toc379979111"/>
+      <w:bookmarkStart w:id="88" w:name="_Toc379979111"/>
       <w:r>
         <w:t>Dynamic View</w:t>
       </w:r>
@@ -20044,7 +20039,7 @@
         </w:rPr>
         <w:t>EncWithIVAbs</w:t>
       </w:r>
-      <w:bookmarkEnd w:id="87"/>
+      <w:bookmarkEnd w:id="88"/>
     </w:p>
     <w:p>
       <w:pPr>
@@ -20585,13 +20580,20 @@
     </w:p>
     <w:p>
       <w:pPr>
+        <w:rPr>
+          <w:lang w:eastAsia="en-GB"/>
+        </w:rPr>
+      </w:pPr>
+    </w:p>
+    <w:p>
+      <w:pPr>
         <w:pStyle w:val="Caption"/>
         <w:rPr>
           <w:lang w:eastAsia="en-GB"/>
         </w:rPr>
       </w:pPr>
-      <w:bookmarkStart w:id="88" w:name="_encryption_(_plaintext:"/>
-      <w:bookmarkEnd w:id="88"/>
+      <w:bookmarkStart w:id="89" w:name="_encryption_(_plaintext:"/>
+      <w:bookmarkEnd w:id="89"/>
       <w:r>
         <w:rPr>
           <w:lang w:eastAsia="en-GB"/>
@@ -20783,8 +20785,8 @@
           <w:lang w:eastAsia="en-GB"/>
         </w:rPr>
       </w:pPr>
-      <w:bookmarkStart w:id="89" w:name="_encryption_(_plaintext:_1"/>
-      <w:bookmarkEnd w:id="89"/>
+      <w:bookmarkStart w:id="90" w:name="_encryption_(_plaintext:_1"/>
+      <w:bookmarkEnd w:id="90"/>
       <w:r>
         <w:rPr>
           <w:lang w:eastAsia="en-GB"/>
@@ -21086,7 +21088,7 @@
           <w:lang w:eastAsia="en-GB"/>
         </w:rPr>
       </w:pPr>
-      <w:bookmarkStart w:id="90" w:name="_Toc379979112"/>
+      <w:bookmarkStart w:id="91" w:name="_Toc379979112"/>
       <w:r>
         <w:rPr>
           <w:lang w:eastAsia="en-GB"/>
@@ -21094,7 +21096,7 @@
         <w:lastRenderedPageBreak/>
         <w:t>Static View – CBCEnc</w:t>
       </w:r>
-      <w:bookmarkEnd w:id="90"/>
+      <w:bookmarkEnd w:id="91"/>
     </w:p>
     <w:p>
       <w:pPr>
@@ -21114,7 +21116,7 @@
           <w:noProof/>
         </w:rPr>
         <w:drawing>
-          <wp:inline distT="0" distB="0" distL="0" distR="0" wp14:anchorId="18E9911D" wp14:editId="5370CFB7">
+          <wp:inline distT="0" distB="0" distL="0" distR="0" wp14:anchorId="0211A39C" wp14:editId="79BE5ABB">
             <wp:extent cx="5486400" cy="6751320"/>
             <wp:effectExtent l="0" t="0" r="0" b="0"/>
             <wp:docPr id="51" name="Picture 51"/>
@@ -21173,7 +21175,7 @@
           <w:lang w:eastAsia="en-GB"/>
         </w:rPr>
       </w:pPr>
-      <w:bookmarkStart w:id="91" w:name="_Toc379979113"/>
+      <w:bookmarkStart w:id="92" w:name="_Toc379979113"/>
       <w:r>
         <w:rPr>
           <w:lang w:eastAsia="en-GB"/>
@@ -21188,7 +21190,7 @@
         </w:rPr>
         <w:t xml:space="preserve"> ScCBCEncRandomIV</w:t>
       </w:r>
-      <w:bookmarkEnd w:id="91"/>
+      <w:bookmarkEnd w:id="92"/>
     </w:p>
     <w:p>
       <w:pPr>
@@ -21259,7 +21261,7 @@
           <w:noProof/>
         </w:rPr>
         <w:drawing>
-          <wp:inline distT="0" distB="0" distL="0" distR="0" wp14:anchorId="29DD7294" wp14:editId="2F815C1A">
+          <wp:inline distT="0" distB="0" distL="0" distR="0" wp14:anchorId="16ABA795" wp14:editId="5248BC0B">
             <wp:extent cx="2831910" cy="1831892"/>
             <wp:effectExtent l="0" t="0" r="0" b="0"/>
             <wp:docPr id="31" name="Picture 0" descr="CBC_ENC.jpg"/>
@@ -22398,7 +22400,7 @@
       <w:pPr>
         <w:pStyle w:val="Heading5"/>
       </w:pPr>
-      <w:bookmarkStart w:id="92" w:name="_Toc379979114"/>
+      <w:bookmarkStart w:id="93" w:name="_Toc379979114"/>
       <w:r>
         <w:lastRenderedPageBreak/>
         <w:t xml:space="preserve">Static View – </w:t>
@@ -22406,7 +22408,7 @@
       <w:r>
         <w:t>CTREnc</w:t>
       </w:r>
-      <w:bookmarkEnd w:id="92"/>
+      <w:bookmarkEnd w:id="93"/>
     </w:p>
     <w:p/>
     <w:p>
@@ -22415,7 +22417,7 @@
           <w:noProof/>
         </w:rPr>
         <w:drawing>
-          <wp:inline distT="0" distB="0" distL="0" distR="0" wp14:anchorId="10B71E1A" wp14:editId="5C0A77F4">
+          <wp:inline distT="0" distB="0" distL="0" distR="0" wp14:anchorId="4B62E5AF" wp14:editId="2C1255CC">
             <wp:extent cx="4006850" cy="6946064"/>
             <wp:effectExtent l="0" t="0" r="0" b="0"/>
             <wp:docPr id="53" name="Picture 53"/>
@@ -22456,7 +22458,7 @@
       <w:pPr>
         <w:pStyle w:val="Heading5"/>
       </w:pPr>
-      <w:bookmarkStart w:id="93" w:name="_Toc379979115"/>
+      <w:bookmarkStart w:id="94" w:name="_Toc379979115"/>
       <w:r>
         <w:lastRenderedPageBreak/>
         <w:t xml:space="preserve">Dynamic View - </w:t>
@@ -22464,7 +22466,7 @@
       <w:r>
         <w:t>ScCTREncRandomIV</w:t>
       </w:r>
-      <w:bookmarkEnd w:id="93"/>
+      <w:bookmarkEnd w:id="94"/>
     </w:p>
     <w:p>
       <w:r>
@@ -22668,7 +22670,7 @@
           <w:noProof/>
         </w:rPr>
         <w:drawing>
-          <wp:inline distT="0" distB="0" distL="0" distR="0" wp14:anchorId="18A8A170" wp14:editId="1845F857">
+          <wp:inline distT="0" distB="0" distL="0" distR="0" wp14:anchorId="56724A2D" wp14:editId="79947CBB">
             <wp:extent cx="5496951" cy="2212853"/>
             <wp:effectExtent l="19050" t="0" r="8499" b="0"/>
             <wp:docPr id="5" name="Picture 4" descr="ctr_encryption.png"/>
@@ -23433,12 +23435,12 @@
       <w:pPr>
         <w:pStyle w:val="Heading5"/>
       </w:pPr>
-      <w:bookmarkStart w:id="94" w:name="_Toc379979116"/>
+      <w:bookmarkStart w:id="95" w:name="_Toc379979116"/>
       <w:r>
         <w:lastRenderedPageBreak/>
         <w:t>Usage</w:t>
       </w:r>
-      <w:bookmarkEnd w:id="94"/>
+      <w:bookmarkEnd w:id="95"/>
     </w:p>
     <w:p>
       <w:pPr>
@@ -24096,7 +24098,7 @@
       <w:pPr>
         <w:pStyle w:val="Heading4"/>
       </w:pPr>
-      <w:bookmarkStart w:id="95" w:name="_Toc379979117"/>
+      <w:bookmarkStart w:id="96" w:name="_Toc379979117"/>
       <w:r>
         <w:lastRenderedPageBreak/>
         <w:t xml:space="preserve">Authenticated </w:t>
@@ -24104,7 +24106,7 @@
       <w:r>
         <w:t>Encryption</w:t>
       </w:r>
-      <w:bookmarkEnd w:id="95"/>
+      <w:bookmarkEnd w:id="96"/>
     </w:p>
     <w:p>
       <w:pPr>
@@ -24212,14 +24214,14 @@
           <w:lang w:eastAsia="en-GB"/>
         </w:rPr>
       </w:pPr>
-      <w:bookmarkStart w:id="96" w:name="_Toc379979118"/>
+      <w:bookmarkStart w:id="97" w:name="_Toc379979118"/>
       <w:r>
         <w:rPr>
           <w:lang w:eastAsia="en-GB"/>
         </w:rPr>
         <w:t>Static View</w:t>
       </w:r>
-      <w:bookmarkEnd w:id="96"/>
+      <w:bookmarkEnd w:id="97"/>
     </w:p>
     <w:p>
       <w:pPr>
@@ -24239,7 +24241,7 @@
           <w:noProof/>
         </w:rPr>
         <w:drawing>
-          <wp:inline distT="0" distB="0" distL="0" distR="0" wp14:anchorId="4F54F35A" wp14:editId="0908A40F">
+          <wp:inline distT="0" distB="0" distL="0" distR="0" wp14:anchorId="508210B6" wp14:editId="28C7FCD8">
             <wp:extent cx="5486400" cy="3378200"/>
             <wp:effectExtent l="0" t="0" r="0" b="0"/>
             <wp:docPr id="55" name="Picture 55"/>
@@ -24289,7 +24291,7 @@
           <w:lang w:eastAsia="en-GB"/>
         </w:rPr>
       </w:pPr>
-      <w:bookmarkStart w:id="97" w:name="_Toc379979119"/>
+      <w:bookmarkStart w:id="98" w:name="_Toc379979119"/>
       <w:r>
         <w:rPr>
           <w:lang w:eastAsia="en-GB"/>
@@ -24314,7 +24316,7 @@
         </w:rPr>
         <w:t xml:space="preserve"> ScEncryptThenMac</w:t>
       </w:r>
-      <w:bookmarkEnd w:id="97"/>
+      <w:bookmarkEnd w:id="98"/>
     </w:p>
     <w:p>
       <w:pPr>
@@ -25488,19 +25490,13 @@
     </w:p>
     <w:p>
       <w:pPr>
-        <w:rPr>
-          <w:lang w:val="nl-NL"/>
-        </w:rPr>
-      </w:pPr>
-    </w:p>
-    <w:p>
-      <w:pPr>
         <w:pStyle w:val="Caption"/>
       </w:pPr>
       <w:r>
         <w:rPr>
           <w:lang w:eastAsia="en-GB"/>
         </w:rPr>
+        <w:lastRenderedPageBreak/>
         <w:t xml:space="preserve">Function: </w:t>
       </w:r>
       <w:proofErr w:type="gramStart"/>
@@ -25670,11 +25666,11 @@
       <w:pPr>
         <w:pStyle w:val="Heading5"/>
       </w:pPr>
-      <w:bookmarkStart w:id="98" w:name="_Toc379979120"/>
+      <w:bookmarkStart w:id="99" w:name="_Toc379979120"/>
       <w:r>
         <w:t>Usage</w:t>
       </w:r>
-      <w:bookmarkEnd w:id="98"/>
+      <w:bookmarkEnd w:id="99"/>
     </w:p>
     <w:p>
       <w:pPr>
@@ -26367,7 +26363,7 @@
           <w:lang w:val="nl-NL"/>
         </w:rPr>
       </w:pPr>
-      <w:bookmarkStart w:id="99" w:name="_Toc379979121"/>
+      <w:bookmarkStart w:id="100" w:name="_Toc379979121"/>
       <w:r>
         <w:rPr>
           <w:lang w:val="nl-NL"/>
@@ -26381,7 +26377,7 @@
         </w:rPr>
         <w:t>ption</w:t>
       </w:r>
-      <w:bookmarkEnd w:id="99"/>
+      <w:bookmarkEnd w:id="100"/>
     </w:p>
     <w:p>
       <w:r>
@@ -26437,14 +26433,14 @@
           <w:lang w:val="nl-NL"/>
         </w:rPr>
       </w:pPr>
-      <w:bookmarkStart w:id="100" w:name="_Toc379979122"/>
+      <w:bookmarkStart w:id="101" w:name="_Toc379979122"/>
       <w:r>
         <w:rPr>
           <w:lang w:val="nl-NL"/>
         </w:rPr>
         <w:t>Static View – General</w:t>
       </w:r>
-      <w:bookmarkEnd w:id="100"/>
+      <w:bookmarkEnd w:id="101"/>
     </w:p>
     <w:p>
       <w:pPr>
@@ -26467,7 +26463,7 @@
           <w:noProof/>
         </w:rPr>
         <w:drawing>
-          <wp:anchor distT="0" distB="0" distL="114300" distR="114300" simplePos="0" relativeHeight="251663360" behindDoc="1" locked="0" layoutInCell="1" allowOverlap="1" wp14:anchorId="2B8A7731" wp14:editId="7A0B5EED">
+          <wp:anchor distT="0" distB="0" distL="114300" distR="114300" simplePos="0" relativeHeight="251663360" behindDoc="1" locked="0" layoutInCell="1" allowOverlap="1" wp14:anchorId="1B3BC56F" wp14:editId="5F11FA6E">
             <wp:simplePos x="0" y="0"/>
             <wp:positionH relativeFrom="column">
               <wp:posOffset>837230</wp:posOffset>
@@ -26533,12 +26529,12 @@
       <w:pPr>
         <w:pStyle w:val="Heading4"/>
       </w:pPr>
-      <w:bookmarkStart w:id="101" w:name="_Toc379979123"/>
+      <w:bookmarkStart w:id="102" w:name="_Toc379979123"/>
       <w:r>
         <w:lastRenderedPageBreak/>
         <w:t>Static View – El Gamal</w:t>
       </w:r>
-      <w:bookmarkEnd w:id="101"/>
+      <w:bookmarkEnd w:id="102"/>
     </w:p>
     <w:p>
       <w:pPr>
@@ -26800,7 +26796,7 @@
         </w:rPr>
         <w:lastRenderedPageBreak/>
         <w:drawing>
-          <wp:inline distT="0" distB="0" distL="0" distR="0" wp14:anchorId="214598EB" wp14:editId="06083BBA">
+          <wp:inline distT="0" distB="0" distL="0" distR="0" wp14:anchorId="4FC13643" wp14:editId="424B7C2F">
             <wp:extent cx="5486400" cy="4864735"/>
             <wp:effectExtent l="0" t="0" r="0" b="0"/>
             <wp:docPr id="79" name="Picture 79"/>
@@ -26850,7 +26846,7 @@
       <w:pPr>
         <w:pStyle w:val="Heading4"/>
       </w:pPr>
-      <w:bookmarkStart w:id="102" w:name="_Toc379979124"/>
+      <w:bookmarkStart w:id="103" w:name="_Toc379979124"/>
       <w:r>
         <w:t>Dynamic View – El</w:t>
       </w:r>
@@ -26860,7 +26856,7 @@
       <w:r>
         <w:t>Abs</w:t>
       </w:r>
-      <w:bookmarkEnd w:id="102"/>
+      <w:bookmarkEnd w:id="103"/>
     </w:p>
     <w:p>
       <w:pPr>
@@ -27910,14 +27906,14 @@
       <w:pPr>
         <w:pStyle w:val="Heading4"/>
       </w:pPr>
-      <w:bookmarkStart w:id="103" w:name="_Toc379979125"/>
+      <w:bookmarkStart w:id="104" w:name="_Toc379979125"/>
       <w:r>
         <w:t xml:space="preserve">Dynamic View – </w:t>
       </w:r>
       <w:r>
         <w:t>ScElGamalOnGroupElement</w:t>
       </w:r>
-      <w:bookmarkEnd w:id="103"/>
+      <w:bookmarkEnd w:id="104"/>
     </w:p>
     <w:p>
       <w:pPr>
@@ -29277,7 +29273,7 @@
       <w:pPr>
         <w:pStyle w:val="Heading4"/>
       </w:pPr>
-      <w:bookmarkStart w:id="104" w:name="_Toc379979126"/>
+      <w:bookmarkStart w:id="105" w:name="_Toc379979126"/>
       <w:r>
         <w:t xml:space="preserve">Dynamic View – </w:t>
       </w:r>
@@ -29287,7 +29283,7 @@
       <w:r>
         <w:t>ByteArray</w:t>
       </w:r>
-      <w:bookmarkEnd w:id="104"/>
+      <w:bookmarkEnd w:id="105"/>
     </w:p>
     <w:p>
       <w:pPr>
@@ -30170,11 +30166,11 @@
       <w:pPr>
         <w:pStyle w:val="Heading4"/>
       </w:pPr>
-      <w:bookmarkStart w:id="105" w:name="_Usage_1"/>
-      <w:bookmarkStart w:id="106" w:name="_Usage_–_ElGamalEnc"/>
-      <w:bookmarkStart w:id="107" w:name="_Toc379979127"/>
-      <w:bookmarkEnd w:id="105"/>
+      <w:bookmarkStart w:id="106" w:name="_Usage_1"/>
+      <w:bookmarkStart w:id="107" w:name="_Usage_–_ElGamalEnc"/>
+      <w:bookmarkStart w:id="108" w:name="_Toc379979127"/>
       <w:bookmarkEnd w:id="106"/>
+      <w:bookmarkEnd w:id="107"/>
       <w:r>
         <w:lastRenderedPageBreak/>
         <w:t xml:space="preserve">Usage </w:t>
@@ -30182,7 +30178,7 @@
       <w:r>
         <w:t>– ElGamalEnc</w:t>
       </w:r>
-      <w:bookmarkEnd w:id="107"/>
+      <w:bookmarkEnd w:id="108"/>
     </w:p>
     <w:p>
       <w:r>
@@ -31542,7 +31538,7 @@
       <w:pPr>
         <w:pStyle w:val="Heading4"/>
       </w:pPr>
-      <w:bookmarkStart w:id="108" w:name="_Toc379979128"/>
+      <w:bookmarkStart w:id="109" w:name="_Toc379979128"/>
       <w:r>
         <w:lastRenderedPageBreak/>
         <w:t xml:space="preserve">Static View – </w:t>
@@ -31550,7 +31546,7 @@
       <w:r>
         <w:t>CramerShoupDDH</w:t>
       </w:r>
-      <w:bookmarkEnd w:id="108"/>
+      <w:bookmarkEnd w:id="109"/>
     </w:p>
     <w:p>
       <w:pPr>
@@ -31830,7 +31826,7 @@
         </w:rPr>
         <w:lastRenderedPageBreak/>
         <w:drawing>
-          <wp:inline distT="0" distB="0" distL="0" distR="0" wp14:anchorId="04E80592" wp14:editId="542A71F4">
+          <wp:inline distT="0" distB="0" distL="0" distR="0" wp14:anchorId="64E7FABA" wp14:editId="328AA1BD">
             <wp:extent cx="5805715" cy="4572000"/>
             <wp:effectExtent l="0" t="0" r="0" b="0"/>
             <wp:docPr id="75" name="Picture 75"/>
@@ -31877,14 +31873,14 @@
       <w:pPr>
         <w:pStyle w:val="Heading4"/>
       </w:pPr>
-      <w:bookmarkStart w:id="109" w:name="_Toc379979129"/>
+      <w:bookmarkStart w:id="110" w:name="_Toc379979129"/>
       <w:r>
         <w:t xml:space="preserve">Dynamic View – </w:t>
       </w:r>
       <w:r>
         <w:t>CramerShoupAbs</w:t>
       </w:r>
-      <w:bookmarkEnd w:id="109"/>
+      <w:bookmarkEnd w:id="110"/>
     </w:p>
     <w:p>
       <w:pPr>
@@ -34484,14 +34480,14 @@
           <w:lang w:val="nl-NL"/>
         </w:rPr>
       </w:pPr>
-      <w:bookmarkStart w:id="110" w:name="_Toc379979130"/>
+      <w:bookmarkStart w:id="111" w:name="_Toc379979130"/>
       <w:r>
         <w:rPr>
           <w:lang w:val="nl-NL"/>
         </w:rPr>
         <w:t>Dynamic View – ScCramerShoupDDHOnGroupElement</w:t>
       </w:r>
-      <w:bookmarkEnd w:id="110"/>
+      <w:bookmarkEnd w:id="111"/>
     </w:p>
     <w:p>
       <w:pPr>
@@ -36221,14 +36217,14 @@
           <w:lang w:val="nl-NL"/>
         </w:rPr>
       </w:pPr>
-      <w:bookmarkStart w:id="111" w:name="_Toc379979131"/>
+      <w:bookmarkStart w:id="112" w:name="_Toc379979131"/>
       <w:r>
         <w:rPr>
           <w:lang w:val="nl-NL"/>
         </w:rPr>
         <w:t>Dynamic View – ScCramerShoupDDHOnByteArray</w:t>
       </w:r>
-      <w:bookmarkEnd w:id="111"/>
+      <w:bookmarkEnd w:id="112"/>
     </w:p>
     <w:p>
       <w:pPr>
@@ -37600,9 +37596,9 @@
       <w:pPr>
         <w:pStyle w:val="Heading4"/>
       </w:pPr>
-      <w:bookmarkStart w:id="112" w:name="_Usage"/>
-      <w:bookmarkStart w:id="113" w:name="_Toc379979132"/>
-      <w:bookmarkEnd w:id="112"/>
+      <w:bookmarkStart w:id="113" w:name="_Usage"/>
+      <w:bookmarkStart w:id="114" w:name="_Toc379979132"/>
+      <w:bookmarkEnd w:id="113"/>
       <w:r>
         <w:lastRenderedPageBreak/>
         <w:t>Usage</w:t>
@@ -37610,7 +37606,7 @@
       <w:r>
         <w:t xml:space="preserve"> - CramerShoupDDHEnc</w:t>
       </w:r>
-      <w:bookmarkEnd w:id="113"/>
+      <w:bookmarkEnd w:id="114"/>
     </w:p>
     <w:p>
       <w:r>
@@ -39121,7 +39117,7 @@
       <w:pPr>
         <w:pStyle w:val="Heading4"/>
       </w:pPr>
-      <w:bookmarkStart w:id="114" w:name="_Toc379979133"/>
+      <w:bookmarkStart w:id="115" w:name="_Toc379979133"/>
       <w:r>
         <w:lastRenderedPageBreak/>
         <w:t>Static View – Da</w:t>
@@ -39132,7 +39128,7 @@
       <w:r>
         <w:t>gardJurikEnc</w:t>
       </w:r>
-      <w:bookmarkEnd w:id="114"/>
+      <w:bookmarkEnd w:id="115"/>
     </w:p>
     <w:p>
       <w:pPr>
@@ -39160,7 +39156,7 @@
           <w:noProof/>
         </w:rPr>
         <w:drawing>
-          <wp:inline distT="0" distB="0" distL="0" distR="0" wp14:anchorId="2902421B" wp14:editId="56AEC8A5">
+          <wp:inline distT="0" distB="0" distL="0" distR="0" wp14:anchorId="0B6BA648" wp14:editId="3BD6CABC">
             <wp:extent cx="4038600" cy="7058700"/>
             <wp:effectExtent l="0" t="0" r="0" b="0"/>
             <wp:docPr id="78" name="Picture 78"/>
@@ -39207,12 +39203,12 @@
       <w:pPr>
         <w:pStyle w:val="Heading4"/>
       </w:pPr>
-      <w:bookmarkStart w:id="115" w:name="_Toc379979134"/>
+      <w:bookmarkStart w:id="116" w:name="_Toc379979134"/>
       <w:r>
         <w:lastRenderedPageBreak/>
         <w:t>Dynamic View – DamgardJurikEnc</w:t>
       </w:r>
-      <w:bookmarkEnd w:id="115"/>
+      <w:bookmarkEnd w:id="116"/>
     </w:p>
     <w:p>
       <w:pPr>
@@ -40831,12 +40827,7 @@
         </w:numPr>
       </w:pPr>
       <w:r>
-        <w:t>Compute</w:t>
-      </w:r>
-      <w:bookmarkStart w:id="116" w:name="_GoBack"/>
-      <w:bookmarkEnd w:id="116"/>
-      <w:r>
-        <w:t xml:space="preserve"> </w:t>
+        <w:t xml:space="preserve">Compute </w:t>
       </w:r>
       <w:r>
         <w:t>a</w:t>
@@ -43689,7 +43680,7 @@
           <w:noProof/>
         </w:rPr>
         <w:drawing>
-          <wp:inline distT="0" distB="0" distL="0" distR="0" wp14:anchorId="199858EA" wp14:editId="0497D297">
+          <wp:inline distT="0" distB="0" distL="0" distR="0" wp14:anchorId="3A2C5913" wp14:editId="52621261">
             <wp:extent cx="5486400" cy="6690360"/>
             <wp:effectExtent l="0" t="0" r="0" b="0"/>
             <wp:docPr id="80" name="Picture 80"/>
@@ -49103,7 +49094,7 @@
           <w:noProof/>
         </w:rPr>
         <w:drawing>
-          <wp:inline distT="0" distB="0" distL="0" distR="0" wp14:anchorId="4F76AC91" wp14:editId="16C71BFB">
+          <wp:inline distT="0" distB="0" distL="0" distR="0" wp14:anchorId="17680355" wp14:editId="0C54A388">
             <wp:extent cx="5486400" cy="3230880"/>
             <wp:effectExtent l="0" t="0" r="0" b="7620"/>
             <wp:docPr id="17" name="Picture 17"/>
@@ -49161,7 +49152,7 @@
           <w:noProof/>
         </w:rPr>
         <w:drawing>
-          <wp:inline distT="0" distB="0" distL="0" distR="0" wp14:anchorId="6F8935D6" wp14:editId="7DE341C8">
+          <wp:inline distT="0" distB="0" distL="0" distR="0" wp14:anchorId="26124F1B" wp14:editId="27718937">
             <wp:extent cx="5486400" cy="5026660"/>
             <wp:effectExtent l="0" t="0" r="0" b="2540"/>
             <wp:docPr id="15" name="Picture 15"/>
@@ -52498,7 +52489,7 @@
           <w:noProof/>
         </w:rPr>
         <w:drawing>
-          <wp:inline distT="0" distB="0" distL="0" distR="0" wp14:anchorId="125F9D34" wp14:editId="791E9DFE">
+          <wp:inline distT="0" distB="0" distL="0" distR="0" wp14:anchorId="49A9C49E" wp14:editId="10E8BFBD">
             <wp:extent cx="5486400" cy="5549900"/>
             <wp:effectExtent l="0" t="0" r="0" b="0"/>
             <wp:docPr id="16" name="Picture 16"/>
@@ -52543,13 +52534,6 @@
     </w:p>
     <w:p>
       <w:pPr>
-        <w:rPr>
-          <w:lang w:val="nl-NL" w:eastAsia="en-GB"/>
-        </w:rPr>
-      </w:pPr>
-    </w:p>
-    <w:p>
-      <w:pPr>
         <w:pStyle w:val="Heading4"/>
         <w:rPr>
           <w:lang w:val="nl-NL"/>
@@ -52563,13 +52547,6 @@
         <w:t>Dynamic View – ScDSA</w:t>
       </w:r>
       <w:bookmarkEnd w:id="133"/>
-    </w:p>
-    <w:p>
-      <w:pPr>
-        <w:rPr>
-          <w:lang w:val="nl-NL" w:eastAsia="en-GB"/>
-        </w:rPr>
-      </w:pPr>
     </w:p>
     <w:p>
       <w:pPr>
@@ -52715,48 +52692,41 @@
         <w:rPr>
           <w:lang w:eastAsia="en-GB"/>
         </w:rPr>
+        <w:t>Set the</w:t>
+      </w:r>
+      <w:r>
+        <w:rPr>
+          <w:lang w:val="nl-NL" w:eastAsia="en-GB"/>
+        </w:rPr>
+        <w:t xml:space="preserve"> given random to the random member.</w:t>
+      </w:r>
+    </w:p>
+    <w:p>
+      <w:pPr>
+        <w:pStyle w:val="Caption"/>
+      </w:pPr>
+      <w:r>
+        <w:rPr>
+          <w:lang w:val="nl-NL" w:eastAsia="en-GB"/>
+        </w:rPr>
+        <w:t xml:space="preserve">Function: </w:t>
+      </w:r>
+      <w:r>
+        <w:t>setKey(PublicKey publicKey, PrivateKey privateKey) do</w:t>
+      </w:r>
+    </w:p>
+    <w:p>
+      <w:pPr>
+        <w:ind w:left="708"/>
+        <w:rPr>
+          <w:lang w:val="nl-NL"/>
+        </w:rPr>
+      </w:pPr>
+      <w:r>
+        <w:rPr>
+          <w:lang w:val="nl-NL"/>
+        </w:rPr>
         <w:lastRenderedPageBreak/>
-        <w:t>Set the</w:t>
-      </w:r>
-      <w:r>
-        <w:rPr>
-          <w:lang w:val="nl-NL" w:eastAsia="en-GB"/>
-        </w:rPr>
-        <w:t xml:space="preserve"> given random to the random member.</w:t>
-      </w:r>
-    </w:p>
-    <w:p>
-      <w:pPr>
-        <w:rPr>
-          <w:lang w:val="nl-NL" w:eastAsia="en-GB"/>
-        </w:rPr>
-      </w:pPr>
-    </w:p>
-    <w:p>
-      <w:pPr>
-        <w:pStyle w:val="Caption"/>
-      </w:pPr>
-      <w:r>
-        <w:rPr>
-          <w:lang w:val="nl-NL" w:eastAsia="en-GB"/>
-        </w:rPr>
-        <w:t xml:space="preserve">Function: </w:t>
-      </w:r>
-      <w:r>
-        <w:t>setKey(PublicKey publicKey, PrivateKey privateKey) do</w:t>
-      </w:r>
-    </w:p>
-    <w:p>
-      <w:pPr>
-        <w:ind w:left="708"/>
-        <w:rPr>
-          <w:lang w:val="nl-NL"/>
-        </w:rPr>
-      </w:pPr>
-      <w:r>
-        <w:rPr>
-          <w:lang w:val="nl-NL"/>
-        </w:rPr>
         <w:t>Initializes this DSA scheme with (public, private) keys.</w:t>
       </w:r>
     </w:p>
@@ -53638,7 +53608,6 @@
         <w:rPr>
           <w:lang w:val="nl-NL" w:eastAsia="en-GB"/>
         </w:rPr>
-        <w:lastRenderedPageBreak/>
         <w:t>While r=0</w:t>
       </w:r>
     </w:p>
@@ -53726,6 +53695,7 @@
         <w:rPr>
           <w:lang w:val="nl-NL" w:eastAsia="en-GB"/>
         </w:rPr>
+        <w:lastRenderedPageBreak/>
         <w:t>C</w:t>
       </w:r>
       <w:r>
@@ -54562,7 +54532,6 @@
         <w:rPr>
           <w:lang w:eastAsia="en-GB"/>
         </w:rPr>
-        <w:lastRenderedPageBreak/>
         <w:t>If r equal</w:t>
       </w:r>
       <w:r>
@@ -54616,31 +54585,13 @@
     </w:p>
     <w:p>
       <w:pPr>
-        <w:rPr>
-          <w:lang w:val="nl-NL" w:eastAsia="en-GB"/>
-        </w:rPr>
-      </w:pPr>
-    </w:p>
-    <w:p>
-      <w:pPr>
-        <w:rPr>
-          <w:lang w:val="nl-NL" w:eastAsia="en-GB"/>
-        </w:rPr>
-      </w:pPr>
-    </w:p>
-    <w:p>
-      <w:pPr>
-        <w:ind w:left="360"/>
-      </w:pPr>
-    </w:p>
-    <w:p>
-      <w:pPr>
         <w:pStyle w:val="Heading4"/>
       </w:pPr>
       <w:bookmarkStart w:id="134" w:name="_Toc379979151"/>
-      <w:bookmarkEnd w:id="49"/>
       <w:bookmarkEnd w:id="50"/>
-      <w:r>
+      <w:bookmarkEnd w:id="51"/>
+      <w:r>
+        <w:lastRenderedPageBreak/>
         <w:t>Usage – DSA</w:t>
       </w:r>
       <w:bookmarkEnd w:id="134"/>
@@ -55712,11 +55663,28 @@
     </w:p>
     <w:p>
       <w:pPr>
-        <w:pStyle w:val="Heading1"/>
+        <w:autoSpaceDE/>
+        <w:autoSpaceDN/>
+        <w:adjustRightInd/>
+        <w:rPr>
+          <w:b/>
+          <w:bCs/>
+          <w:sz w:val="30"/>
+          <w:szCs w:val="18"/>
+        </w:rPr>
       </w:pPr>
       <w:bookmarkStart w:id="135" w:name="_Toc335310400"/>
       <w:bookmarkStart w:id="136" w:name="_Toc379979152"/>
       <w:r>
+        <w:br w:type="page"/>
+      </w:r>
+    </w:p>
+    <w:p>
+      <w:pPr>
+        <w:pStyle w:val="Heading1"/>
+      </w:pPr>
+      <w:r>
+        <w:lastRenderedPageBreak/>
         <w:t>Performance</w:t>
       </w:r>
       <w:bookmarkEnd w:id="135"/>
@@ -57142,11 +57110,6 @@
         <w:ind w:left="360"/>
       </w:pPr>
     </w:p>
-    <w:p>
-      <w:pPr>
-        <w:ind w:left="360"/>
-      </w:pPr>
-    </w:p>
     <w:sectPr>
       <w:headerReference w:type="default" r:id="rId42"/>
       <w:footerReference w:type="default" r:id="rId43"/>
@@ -57221,7 +57184,7 @@
         <w:noProof/>
         <w:lang w:eastAsia="en-GB"/>
       </w:rPr>
-      <w:t>82</w:t>
+      <w:t>6</w:t>
     </w:r>
     <w:r>
       <w:fldChar w:fldCharType="end"/>
@@ -64580,7 +64543,7 @@
 </file>
 
 <file path=customXml/itemProps1.xml><?xml version="1.0" encoding="utf-8"?>
-<ds:datastoreItem xmlns:ds="http://schemas.openxmlformats.org/officeDocument/2006/customXml" ds:itemID="{3D59C72A-3F87-4886-B2CE-EA2E00D3E305}">
+<ds:datastoreItem xmlns:ds="http://schemas.openxmlformats.org/officeDocument/2006/customXml" ds:itemID="{29FAD6A3-262A-4DFD-A2D8-730DE63DDAC5}">
   <ds:schemaRefs>
     <ds:schemaRef ds:uri="http://schemas.openxmlformats.org/officeDocument/2006/bibliography"/>
   </ds:schemaRefs>

</xml_diff>